<commit_message>
add super key generating and handling
</commit_message>
<xml_diff>
--- a/doc/基于验证码的短信验证机制.docx
+++ b/doc/基于验证码的短信验证机制.docx
@@ -461,9 +461,11 @@
         </w:rPr>
         <w:t>的</w:t>
       </w:r>
+      <w:proofErr w:type="spellStart"/>
       <w:r>
         <w:t>SQLite</w:t>
       </w:r>
+      <w:proofErr w:type="spellEnd"/>
       <w:r>
         <w:rPr>
           <w:rFonts w:hint="eastAsia"/>
@@ -507,6 +509,7 @@
       </w:r>
       <w:bookmarkStart w:id="0" w:name="OLE_LINK3"/>
       <w:bookmarkStart w:id="1" w:name="OLE_LINK4"/>
+      <w:proofErr w:type="spellStart"/>
       <w:r>
         <w:rPr>
           <w:b/>
@@ -521,6 +524,7 @@
       </w:r>
       <w:bookmarkEnd w:id="0"/>
       <w:bookmarkEnd w:id="1"/>
+      <w:proofErr w:type="spellEnd"/>
     </w:p>
     <w:p>
       <w:pPr>
@@ -835,6 +839,7 @@
                 <w:szCs w:val="20"/>
               </w:rPr>
             </w:pPr>
+            <w:proofErr w:type="spellStart"/>
             <w:r>
               <w:rPr>
                 <w:b/>
@@ -844,6 +849,7 @@
               </w:rPr>
               <w:t>licensekey</w:t>
             </w:r>
+            <w:proofErr w:type="spellEnd"/>
           </w:p>
         </w:tc>
         <w:tc>
@@ -859,12 +865,21 @@
                 <w:szCs w:val="20"/>
               </w:rPr>
             </w:pPr>
-            <w:r>
-              <w:rPr>
-                <w:sz w:val="20"/>
-                <w:szCs w:val="20"/>
-              </w:rPr>
-              <w:t>varchar(</w:t>
+            <w:proofErr w:type="spellStart"/>
+            <w:r>
+              <w:rPr>
+                <w:sz w:val="20"/>
+                <w:szCs w:val="20"/>
+              </w:rPr>
+              <w:t>varchar</w:t>
+            </w:r>
+            <w:proofErr w:type="spellEnd"/>
+            <w:r>
+              <w:rPr>
+                <w:sz w:val="20"/>
+                <w:szCs w:val="20"/>
+              </w:rPr>
+              <w:t>(</w:t>
             </w:r>
             <w:r>
               <w:rPr>
@@ -960,6 +975,7 @@
                 <w:szCs w:val="20"/>
               </w:rPr>
             </w:pPr>
+            <w:proofErr w:type="spellStart"/>
             <w:r>
               <w:rPr>
                 <w:b/>
@@ -969,6 +985,7 @@
               </w:rPr>
               <w:t>deviceid</w:t>
             </w:r>
+            <w:proofErr w:type="spellEnd"/>
           </w:p>
         </w:tc>
         <w:tc>
@@ -984,12 +1001,21 @@
                 <w:szCs w:val="20"/>
               </w:rPr>
             </w:pPr>
-            <w:r>
-              <w:rPr>
-                <w:sz w:val="20"/>
-                <w:szCs w:val="20"/>
-              </w:rPr>
-              <w:t>varchar(</w:t>
+            <w:proofErr w:type="spellStart"/>
+            <w:r>
+              <w:rPr>
+                <w:sz w:val="20"/>
+                <w:szCs w:val="20"/>
+              </w:rPr>
+              <w:t>varchar</w:t>
+            </w:r>
+            <w:proofErr w:type="spellEnd"/>
+            <w:r>
+              <w:rPr>
+                <w:sz w:val="20"/>
+                <w:szCs w:val="20"/>
+              </w:rPr>
+              <w:t>(</w:t>
             </w:r>
             <w:r>
               <w:rPr>
@@ -1092,6 +1118,7 @@
                 <w:szCs w:val="20"/>
               </w:rPr>
             </w:pPr>
+            <w:proofErr w:type="spellStart"/>
             <w:r>
               <w:rPr>
                 <w:b/>
@@ -1101,6 +1128,7 @@
               </w:rPr>
               <w:t>phonenum</w:t>
             </w:r>
+            <w:proofErr w:type="spellEnd"/>
           </w:p>
         </w:tc>
         <w:tc>
@@ -1116,12 +1144,21 @@
                 <w:szCs w:val="20"/>
               </w:rPr>
             </w:pPr>
-            <w:r>
-              <w:rPr>
-                <w:sz w:val="20"/>
-                <w:szCs w:val="20"/>
-              </w:rPr>
-              <w:t>varchar(1</w:t>
+            <w:proofErr w:type="spellStart"/>
+            <w:r>
+              <w:rPr>
+                <w:sz w:val="20"/>
+                <w:szCs w:val="20"/>
+              </w:rPr>
+              <w:t>varchar</w:t>
+            </w:r>
+            <w:proofErr w:type="spellEnd"/>
+            <w:r>
+              <w:rPr>
+                <w:sz w:val="20"/>
+                <w:szCs w:val="20"/>
+              </w:rPr>
+              <w:t>(1</w:t>
             </w:r>
             <w:r>
               <w:rPr>
@@ -1217,6 +1254,7 @@
                 <w:szCs w:val="20"/>
               </w:rPr>
             </w:pPr>
+            <w:proofErr w:type="spellStart"/>
             <w:r>
               <w:rPr>
                 <w:b/>
@@ -1227,6 +1265,7 @@
               <w:lastRenderedPageBreak/>
               <w:t>phonemodel</w:t>
             </w:r>
+            <w:proofErr w:type="spellEnd"/>
           </w:p>
         </w:tc>
         <w:tc>
@@ -1242,12 +1281,21 @@
                 <w:szCs w:val="20"/>
               </w:rPr>
             </w:pPr>
-            <w:r>
-              <w:rPr>
-                <w:sz w:val="20"/>
-                <w:szCs w:val="20"/>
-              </w:rPr>
-              <w:t>varchar(</w:t>
+            <w:proofErr w:type="spellStart"/>
+            <w:r>
+              <w:rPr>
+                <w:sz w:val="20"/>
+                <w:szCs w:val="20"/>
+              </w:rPr>
+              <w:t>varchar</w:t>
+            </w:r>
+            <w:proofErr w:type="spellEnd"/>
+            <w:r>
+              <w:rPr>
+                <w:sz w:val="20"/>
+                <w:szCs w:val="20"/>
+              </w:rPr>
+              <w:t>(</w:t>
             </w:r>
             <w:r>
               <w:rPr>
@@ -1343,6 +1391,7 @@
                 <w:szCs w:val="20"/>
               </w:rPr>
             </w:pPr>
+            <w:proofErr w:type="spellStart"/>
             <w:r>
               <w:rPr>
                 <w:b/>
@@ -1352,6 +1401,7 @@
               </w:rPr>
               <w:t>androidver</w:t>
             </w:r>
+            <w:proofErr w:type="spellEnd"/>
           </w:p>
         </w:tc>
         <w:tc>
@@ -1367,12 +1417,21 @@
                 <w:szCs w:val="20"/>
               </w:rPr>
             </w:pPr>
-            <w:r>
-              <w:rPr>
-                <w:sz w:val="20"/>
-                <w:szCs w:val="20"/>
-              </w:rPr>
-              <w:t>varchar(</w:t>
+            <w:proofErr w:type="spellStart"/>
+            <w:r>
+              <w:rPr>
+                <w:sz w:val="20"/>
+                <w:szCs w:val="20"/>
+              </w:rPr>
+              <w:t>varchar</w:t>
+            </w:r>
+            <w:proofErr w:type="spellEnd"/>
+            <w:r>
+              <w:rPr>
+                <w:sz w:val="20"/>
+                <w:szCs w:val="20"/>
+              </w:rPr>
+              <w:t>(</w:t>
             </w:r>
             <w:r>
               <w:rPr>
@@ -1483,6 +1542,7 @@
                 <w:szCs w:val="20"/>
               </w:rPr>
             </w:pPr>
+            <w:proofErr w:type="spellStart"/>
             <w:r>
               <w:rPr>
                 <w:b/>
@@ -1492,6 +1552,7 @@
               </w:rPr>
               <w:t>consumedate</w:t>
             </w:r>
+            <w:proofErr w:type="spellEnd"/>
           </w:p>
         </w:tc>
         <w:tc>
@@ -1507,6 +1568,7 @@
                 <w:szCs w:val="20"/>
               </w:rPr>
             </w:pPr>
+            <w:proofErr w:type="spellStart"/>
             <w:r>
               <w:rPr>
                 <w:sz w:val="20"/>
@@ -1514,6 +1576,7 @@
               </w:rPr>
               <w:t>datetime</w:t>
             </w:r>
+            <w:proofErr w:type="spellEnd"/>
           </w:p>
         </w:tc>
         <w:tc>
@@ -1593,6 +1656,7 @@
                 <w:szCs w:val="20"/>
               </w:rPr>
             </w:pPr>
+            <w:proofErr w:type="spellStart"/>
             <w:r>
               <w:rPr>
                 <w:b/>
@@ -1602,6 +1666,7 @@
               </w:rPr>
               <w:t>lastactivatedate</w:t>
             </w:r>
+            <w:proofErr w:type="spellEnd"/>
           </w:p>
         </w:tc>
         <w:tc>
@@ -1617,6 +1682,7 @@
                 <w:szCs w:val="20"/>
               </w:rPr>
             </w:pPr>
+            <w:proofErr w:type="spellStart"/>
             <w:r>
               <w:rPr>
                 <w:sz w:val="20"/>
@@ -1624,6 +1690,7 @@
               </w:rPr>
               <w:t>datetime</w:t>
             </w:r>
+            <w:proofErr w:type="spellEnd"/>
           </w:p>
         </w:tc>
         <w:tc>
@@ -1703,6 +1770,7 @@
                 <w:szCs w:val="20"/>
               </w:rPr>
             </w:pPr>
+            <w:proofErr w:type="spellStart"/>
             <w:r>
               <w:rPr>
                 <w:b/>
@@ -1712,6 +1780,7 @@
               </w:rPr>
               <w:t>receivermailaddress</w:t>
             </w:r>
+            <w:proofErr w:type="spellEnd"/>
           </w:p>
         </w:tc>
         <w:tc>
@@ -1727,6 +1796,7 @@
                 <w:szCs w:val="20"/>
               </w:rPr>
             </w:pPr>
+            <w:proofErr w:type="spellStart"/>
             <w:r>
               <w:rPr>
                 <w:rFonts w:hint="eastAsia"/>
@@ -1742,6 +1812,7 @@
               </w:rPr>
               <w:t>archar</w:t>
             </w:r>
+            <w:proofErr w:type="spellEnd"/>
             <w:r>
               <w:rPr>
                 <w:rFonts w:hint="eastAsia"/>
@@ -1799,7 +1870,6 @@
             <w:pPr>
               <w:spacing w:after="0" w:line="240" w:lineRule="auto"/>
               <w:rPr>
-                <w:rFonts w:hint="eastAsia"/>
                 <w:sz w:val="20"/>
                 <w:szCs w:val="20"/>
               </w:rPr>
@@ -1846,6 +1916,7 @@
                 <w:szCs w:val="20"/>
               </w:rPr>
             </w:pPr>
+            <w:proofErr w:type="spellStart"/>
             <w:r>
               <w:rPr>
                 <w:b/>
@@ -1855,6 +1926,7 @@
               </w:rPr>
               <w:t>receiverphonenum</w:t>
             </w:r>
+            <w:proofErr w:type="spellEnd"/>
           </w:p>
         </w:tc>
         <w:tc>
@@ -1870,6 +1942,7 @@
                 <w:szCs w:val="20"/>
               </w:rPr>
             </w:pPr>
+            <w:proofErr w:type="spellStart"/>
             <w:r>
               <w:rPr>
                 <w:sz w:val="20"/>
@@ -1877,6 +1950,7 @@
               </w:rPr>
               <w:t>varchar</w:t>
             </w:r>
+            <w:proofErr w:type="spellEnd"/>
             <w:r>
               <w:rPr>
                 <w:rFonts w:hint="eastAsia"/>
@@ -1919,7 +1993,6 @@
             <w:pPr>
               <w:spacing w:after="0" w:line="240" w:lineRule="auto"/>
               <w:rPr>
-                <w:rFonts w:hint="eastAsia"/>
                 <w:sz w:val="20"/>
                 <w:szCs w:val="20"/>
               </w:rPr>
@@ -1966,6 +2039,7 @@
                 <w:szCs w:val="20"/>
               </w:rPr>
             </w:pPr>
+            <w:proofErr w:type="spellStart"/>
             <w:r>
               <w:rPr>
                 <w:b/>
@@ -1975,6 +2049,7 @@
               </w:rPr>
               <w:t>sensitivewords</w:t>
             </w:r>
+            <w:proofErr w:type="spellEnd"/>
           </w:p>
         </w:tc>
         <w:tc>
@@ -1990,12 +2065,21 @@
                 <w:szCs w:val="20"/>
               </w:rPr>
             </w:pPr>
-            <w:r>
-              <w:rPr>
-                <w:sz w:val="20"/>
-                <w:szCs w:val="20"/>
-              </w:rPr>
-              <w:t>varchar(</w:t>
+            <w:proofErr w:type="spellStart"/>
+            <w:r>
+              <w:rPr>
+                <w:sz w:val="20"/>
+                <w:szCs w:val="20"/>
+              </w:rPr>
+              <w:t>varchar</w:t>
+            </w:r>
+            <w:proofErr w:type="spellEnd"/>
+            <w:r>
+              <w:rPr>
+                <w:sz w:val="20"/>
+                <w:szCs w:val="20"/>
+              </w:rPr>
+              <w:t>(</w:t>
             </w:r>
             <w:r>
               <w:rPr>
@@ -2046,7 +2130,6 @@
             <w:pPr>
               <w:spacing w:after="0" w:line="240" w:lineRule="auto"/>
               <w:rPr>
-                <w:rFonts w:hint="eastAsia"/>
                 <w:sz w:val="20"/>
                 <w:szCs w:val="20"/>
               </w:rPr>
@@ -2164,9 +2247,19 @@
         </w:rPr>
         <w:t>和</w:t>
       </w:r>
-      <w:r>
-        <w:t>DeviceID/PhoneNumber</w:t>
-      </w:r>
+      <w:proofErr w:type="spellStart"/>
+      <w:r>
+        <w:t>DeviceID</w:t>
+      </w:r>
+      <w:proofErr w:type="spellEnd"/>
+      <w:r>
+        <w:t>/</w:t>
+      </w:r>
+      <w:proofErr w:type="spellStart"/>
+      <w:r>
+        <w:t>PhoneNumber</w:t>
+      </w:r>
+      <w:proofErr w:type="spellEnd"/>
       <w:r>
         <w:rPr>
           <w:rFonts w:hint="eastAsia"/>
@@ -2233,33 +2326,44 @@
     </w:p>
     <w:p>
       <w:pPr>
-        <w:rPr>
+        <w:pStyle w:val="Heading2"/>
+        <w:numPr>
+          <w:ilvl w:val="1"/>
+          <w:numId w:val="1"/>
+        </w:numPr>
+        <w:rPr>
+          <w:rStyle w:val="IntenseEmphasis"/>
           <w:b/>
-        </w:rPr>
-      </w:pPr>
-      <w:r>
-        <w:rPr>
-          <w:b/>
+          <w:i w:val="0"/>
+        </w:rPr>
+      </w:pPr>
+      <w:r>
+        <w:rPr>
+          <w:rStyle w:val="IntenseEmphasis"/>
+          <w:i w:val="0"/>
         </w:rPr>
         <w:t>Client</w:t>
       </w:r>
       <w:r>
         <w:rPr>
-          <w:rFonts w:hint="eastAsia"/>
-          <w:b/>
+          <w:rStyle w:val="IntenseEmphasis"/>
+          <w:rFonts w:hint="eastAsia"/>
+          <w:i w:val="0"/>
         </w:rPr>
         <w:t>给</w:t>
       </w:r>
       <w:r>
         <w:rPr>
-          <w:b/>
+          <w:rStyle w:val="IntenseEmphasis"/>
+          <w:i w:val="0"/>
         </w:rPr>
         <w:t>Server</w:t>
       </w:r>
       <w:r>
         <w:rPr>
-          <w:rFonts w:hint="eastAsia"/>
-          <w:b/>
+          <w:rStyle w:val="IntenseEmphasis"/>
+          <w:rFonts w:hint="eastAsia"/>
+          <w:i w:val="0"/>
         </w:rPr>
         <w:t>发送的短信格式</w:t>
       </w:r>
@@ -2271,13 +2375,53 @@
       <w:bookmarkStart w:id="2" w:name="OLE_LINK7"/>
       <w:bookmarkStart w:id="3" w:name="OLE_LINK8"/>
       <w:r>
-        <w:t xml:space="preserve">Auth,” + ActivationKey </w:t>
+        <w:t xml:space="preserve">Auth,” + </w:t>
+      </w:r>
+      <w:r>
+        <w:t xml:space="preserve">Key </w:t>
       </w:r>
       <w:bookmarkEnd w:id="2"/>
       <w:bookmarkEnd w:id="3"/>
       <w:r>
-        <w:t>+”,” + LANG + “,” + DeviceID + “,” + PhoneNumber + ,”+PhoneModel +”,”+AndroidVersion</w:t>
-      </w:r>
+        <w:t xml:space="preserve">+”,” + LANG + “,” + </w:t>
+      </w:r>
+      <w:proofErr w:type="spellStart"/>
+      <w:r>
+        <w:t>DeviceID</w:t>
+      </w:r>
+      <w:proofErr w:type="spellEnd"/>
+      <w:r>
+        <w:t xml:space="preserve"> + “,” + </w:t>
+      </w:r>
+      <w:proofErr w:type="spellStart"/>
+      <w:r>
+        <w:t>PhoneNumber</w:t>
+      </w:r>
+      <w:proofErr w:type="spellEnd"/>
+      <w:r>
+        <w:t xml:space="preserve"> </w:t>
+      </w:r>
+      <w:proofErr w:type="gramStart"/>
+      <w:r>
+        <w:t>+ ,</w:t>
+      </w:r>
+      <w:proofErr w:type="gramEnd"/>
+      <w:r>
+        <w:t>”+</w:t>
+      </w:r>
+      <w:proofErr w:type="spellStart"/>
+      <w:r>
+        <w:t>PhoneModel</w:t>
+      </w:r>
+      <w:proofErr w:type="spellEnd"/>
+      <w:r>
+        <w:t xml:space="preserve"> +”,”+</w:t>
+      </w:r>
+      <w:proofErr w:type="spellStart"/>
+      <w:r>
+        <w:t>AndroidVersion</w:t>
+      </w:r>
+      <w:proofErr w:type="spellEnd"/>
     </w:p>
     <w:p>
       <w:r>
@@ -2323,15 +2467,23 @@
         <w:t xml:space="preserve"> </w:t>
       </w:r>
       <w:r>
-        <w:t xml:space="preserve">CN,13B789A23CE9125,13980065966,HTC Desire,Android </w:t>
+        <w:t xml:space="preserve">CN,13B789A23CE9125,13980065966,HTC </w:t>
+      </w:r>
+      <w:proofErr w:type="spellStart"/>
+      <w:r>
+        <w:t>Desire,Android</w:t>
+      </w:r>
+      <w:proofErr w:type="spellEnd"/>
+      <w:r>
+        <w:t xml:space="preserve"> </w:t>
       </w:r>
       <w:smartTag w:uri="urn:schemas-microsoft-com:office:smarttags" w:element="chsdate">
         <w:smartTagPr>
+          <w:attr w:name="Year" w:val="1899"/>
+          <w:attr w:name="Month" w:val="12"/>
+          <w:attr w:name="Day" w:val="30"/>
+          <w:attr w:name="IsLunarDate" w:val="False"/>
           <w:attr w:name="IsROCDate" w:val="False"/>
-          <w:attr w:name="IsLunarDate" w:val="False"/>
-          <w:attr w:name="Day" w:val="30"/>
-          <w:attr w:name="Month" w:val="12"/>
-          <w:attr w:name="Year" w:val="1899"/>
         </w:smartTagPr>
         <w:r>
           <w:t>2.3.1</w:t>
@@ -2350,18 +2502,22 @@
         <w:lastRenderedPageBreak/>
         <w:t>注意：可能存在无法取得</w:t>
       </w:r>
+      <w:proofErr w:type="spellStart"/>
       <w:r>
         <w:t>DeviceID</w:t>
       </w:r>
+      <w:proofErr w:type="spellEnd"/>
       <w:r>
         <w:rPr>
           <w:rFonts w:hint="eastAsia"/>
         </w:rPr>
         <w:t>和</w:t>
       </w:r>
+      <w:proofErr w:type="spellStart"/>
       <w:r>
         <w:t>PhoneNumber</w:t>
       </w:r>
+      <w:proofErr w:type="spellEnd"/>
       <w:r>
         <w:rPr>
           <w:rFonts w:hint="eastAsia"/>
@@ -2371,15 +2527,31 @@
     </w:p>
     <w:p>
       <w:r>
-        <w:t xml:space="preserve">Auth,8B122A1DD9, , ,HTC Desire,Android </w:t>
+        <w:t>Auth</w:t>
+      </w:r>
+      <w:proofErr w:type="gramStart"/>
+      <w:r>
+        <w:t>,8B122A1DD9</w:t>
+      </w:r>
+      <w:proofErr w:type="gramEnd"/>
+      <w:r>
+        <w:t xml:space="preserve">, , ,HTC </w:t>
+      </w:r>
+      <w:proofErr w:type="spellStart"/>
+      <w:r>
+        <w:t>Desire,Android</w:t>
+      </w:r>
+      <w:proofErr w:type="spellEnd"/>
+      <w:r>
+        <w:t xml:space="preserve"> </w:t>
       </w:r>
       <w:smartTag w:uri="urn:schemas-microsoft-com:office:smarttags" w:element="chsdate">
         <w:smartTagPr>
+          <w:attr w:name="Year" w:val="1899"/>
+          <w:attr w:name="Month" w:val="12"/>
+          <w:attr w:name="Day" w:val="30"/>
+          <w:attr w:name="IsLunarDate" w:val="False"/>
           <w:attr w:name="IsROCDate" w:val="False"/>
-          <w:attr w:name="IsLunarDate" w:val="False"/>
-          <w:attr w:name="Day" w:val="30"/>
-          <w:attr w:name="Month" w:val="12"/>
-          <w:attr w:name="Year" w:val="1899"/>
         </w:smartTagPr>
         <w:r>
           <w:t>2.3.1</w:t>
@@ -2389,144 +2561,6 @@
     <w:p/>
     <w:p>
       <w:pPr>
-        <w:rPr>
-          <w:b/>
-        </w:rPr>
-      </w:pPr>
-      <w:r>
-        <w:rPr>
-          <w:b/>
-        </w:rPr>
-        <w:t>Server</w:t>
-      </w:r>
-      <w:r>
-        <w:rPr>
-          <w:rFonts w:hint="eastAsia"/>
-          <w:b/>
-        </w:rPr>
-        <w:t>给</w:t>
-      </w:r>
-      <w:r>
-        <w:rPr>
-          <w:b/>
-        </w:rPr>
-        <w:t>Client</w:t>
-      </w:r>
-      <w:r>
-        <w:rPr>
-          <w:rFonts w:hint="eastAsia"/>
-          <w:b/>
-        </w:rPr>
-        <w:t>回复</w:t>
-      </w:r>
-      <w:r>
-        <w:rPr>
-          <w:rFonts w:hint="eastAsia"/>
-          <w:b/>
-        </w:rPr>
-        <w:t>的短信格式</w:t>
-      </w:r>
-    </w:p>
-    <w:p>
-      <w:r>
-        <w:t>Text = Auth,” + ActivationKey + “,”+ &lt;Result&gt; + “,” + &lt;Error Message&gt;</w:t>
-      </w:r>
-    </w:p>
-    <w:p>
-      <w:r>
-        <w:rPr>
-          <w:rFonts w:hint="eastAsia"/>
-        </w:rPr>
-        <w:t>其中</w:t>
-      </w:r>
-      <w:r>
-        <w:t xml:space="preserve">Result = OK/NG, ErrorMessage </w:t>
-      </w:r>
-      <w:r>
-        <w:rPr>
-          <w:rFonts w:hint="eastAsia"/>
-        </w:rPr>
-        <w:t>为</w:t>
-      </w:r>
-      <w:r>
-        <w:t>NG</w:t>
-      </w:r>
-      <w:r>
-        <w:rPr>
-          <w:rFonts w:hint="eastAsia"/>
-        </w:rPr>
-        <w:t>情况下的出错消息，与</w:t>
-      </w:r>
-      <w:r>
-        <w:t>Client</w:t>
-      </w:r>
-      <w:r>
-        <w:rPr>
-          <w:rFonts w:hint="eastAsia"/>
-        </w:rPr>
-        <w:t>电文中的</w:t>
-      </w:r>
-      <w:r>
-        <w:t>LANG</w:t>
-      </w:r>
-      <w:r>
-        <w:rPr>
-          <w:rFonts w:hint="eastAsia"/>
-        </w:rPr>
-        <w:t>对应，比如在</w:t>
-      </w:r>
-      <w:r>
-        <w:t>CN</w:t>
-      </w:r>
-      <w:r>
-        <w:rPr>
-          <w:rFonts w:hint="eastAsia"/>
-        </w:rPr>
-        <w:t>的情况下</w:t>
-      </w:r>
-      <w:r>
-        <w:t>”</w:t>
-      </w:r>
-      <w:r>
-        <w:rPr>
-          <w:rFonts w:hint="eastAsia"/>
-        </w:rPr>
-        <w:t>该注册码已被使用</w:t>
-      </w:r>
-      <w:r>
-        <w:t>”</w:t>
-      </w:r>
-      <w:r>
-        <w:rPr>
-          <w:rFonts w:hint="eastAsia"/>
-        </w:rPr>
-        <w:t>，</w:t>
-      </w:r>
-      <w:r>
-        <w:t>EN</w:t>
-      </w:r>
-      <w:r>
-        <w:rPr>
-          <w:rFonts w:hint="eastAsia"/>
-        </w:rPr>
-        <w:t>的情况下</w:t>
-      </w:r>
-      <w:r>
-        <w:t>”</w:t>
-      </w:r>
-      <w:bookmarkStart w:id="8" w:name="OLE_LINK9"/>
-      <w:bookmarkStart w:id="9" w:name="OLE_LINK10"/>
-      <w:r>
-        <w:t>This key has already been used</w:t>
-      </w:r>
-      <w:bookmarkEnd w:id="8"/>
-      <w:bookmarkEnd w:id="9"/>
-      <w:r>
-        <w:t>.”</w:t>
-      </w:r>
-    </w:p>
-    <w:p>
-      <w:pPr>
         <w:pStyle w:val="Heading2"/>
         <w:numPr>
           <w:ilvl w:val="1"/>
@@ -2534,15 +2568,330 @@
         </w:numPr>
         <w:rPr>
           <w:rStyle w:val="IntenseEmphasis"/>
+          <w:b/>
           <w:i w:val="0"/>
         </w:rPr>
       </w:pPr>
       <w:r>
         <w:rPr>
           <w:rStyle w:val="IntenseEmphasis"/>
-          <w:rFonts w:hint="eastAsia"/>
           <w:i w:val="0"/>
         </w:rPr>
+        <w:t>Server</w:t>
+      </w:r>
+      <w:r>
+        <w:rPr>
+          <w:rStyle w:val="IntenseEmphasis"/>
+          <w:rFonts w:hint="eastAsia"/>
+          <w:i w:val="0"/>
+        </w:rPr>
+        <w:t>给</w:t>
+      </w:r>
+      <w:r>
+        <w:rPr>
+          <w:rStyle w:val="IntenseEmphasis"/>
+          <w:i w:val="0"/>
+        </w:rPr>
+        <w:t>Client</w:t>
+      </w:r>
+      <w:r>
+        <w:rPr>
+          <w:rStyle w:val="IntenseEmphasis"/>
+          <w:rFonts w:hint="eastAsia"/>
+          <w:i w:val="0"/>
+        </w:rPr>
+        <w:t>回复的短信格式</w:t>
+      </w:r>
+    </w:p>
+    <w:p>
+      <w:r>
+        <w:t xml:space="preserve">Text = Auth,” + </w:t>
+      </w:r>
+      <w:proofErr w:type="spellStart"/>
+      <w:r>
+        <w:t>ActivationKey</w:t>
+      </w:r>
+      <w:proofErr w:type="spellEnd"/>
+      <w:r>
+        <w:t xml:space="preserve"> + “,”+ &lt;Result&gt; + “,” + &lt;Error Message&gt;</w:t>
+      </w:r>
+    </w:p>
+    <w:p>
+      <w:pPr>
+        <w:rPr>
+          <w:rFonts w:hint="eastAsia"/>
+        </w:rPr>
+      </w:pPr>
+      <w:r>
+        <w:rPr>
+          <w:rFonts w:hint="eastAsia"/>
+        </w:rPr>
+        <w:t>其中</w:t>
+      </w:r>
+      <w:r>
+        <w:t xml:space="preserve">Result = OK/NG, </w:t>
+      </w:r>
+      <w:proofErr w:type="spellStart"/>
+      <w:r>
+        <w:t>ErrorMessage</w:t>
+      </w:r>
+      <w:proofErr w:type="spellEnd"/>
+      <w:r>
+        <w:t xml:space="preserve"> </w:t>
+      </w:r>
+      <w:r>
+        <w:rPr>
+          <w:rFonts w:hint="eastAsia"/>
+        </w:rPr>
+        <w:t>为</w:t>
+      </w:r>
+      <w:r>
+        <w:t>NG</w:t>
+      </w:r>
+      <w:r>
+        <w:rPr>
+          <w:rFonts w:hint="eastAsia"/>
+        </w:rPr>
+        <w:t>情况下的出错消息，与</w:t>
+      </w:r>
+      <w:r>
+        <w:t>Client</w:t>
+      </w:r>
+      <w:r>
+        <w:rPr>
+          <w:rFonts w:hint="eastAsia"/>
+        </w:rPr>
+        <w:t>电文中的</w:t>
+      </w:r>
+      <w:r>
+        <w:t>LANG</w:t>
+      </w:r>
+      <w:r>
+        <w:rPr>
+          <w:rFonts w:hint="eastAsia"/>
+        </w:rPr>
+        <w:t>对应，比如在</w:t>
+      </w:r>
+      <w:r>
+        <w:t>CN</w:t>
+      </w:r>
+      <w:r>
+        <w:rPr>
+          <w:rFonts w:hint="eastAsia"/>
+        </w:rPr>
+        <w:t>的情况下</w:t>
+      </w:r>
+      <w:r>
+        <w:t>”</w:t>
+      </w:r>
+      <w:r>
+        <w:rPr>
+          <w:rFonts w:hint="eastAsia"/>
+        </w:rPr>
+        <w:t>该注册码已被使用</w:t>
+      </w:r>
+      <w:r>
+        <w:t>”</w:t>
+      </w:r>
+      <w:r>
+        <w:rPr>
+          <w:rFonts w:hint="eastAsia"/>
+        </w:rPr>
+        <w:t>，</w:t>
+      </w:r>
+      <w:r>
+        <w:t>EN</w:t>
+      </w:r>
+      <w:r>
+        <w:rPr>
+          <w:rFonts w:hint="eastAsia"/>
+        </w:rPr>
+        <w:t>的情况下</w:t>
+      </w:r>
+      <w:r>
+        <w:t>”</w:t>
+      </w:r>
+      <w:bookmarkStart w:id="8" w:name="OLE_LINK9"/>
+      <w:bookmarkStart w:id="9" w:name="OLE_LINK10"/>
+      <w:r>
+        <w:t>This key has already been used</w:t>
+      </w:r>
+      <w:bookmarkEnd w:id="8"/>
+      <w:bookmarkEnd w:id="9"/>
+      <w:r>
+        <w:t>.”</w:t>
+      </w:r>
+    </w:p>
+    <w:p>
+      <w:pPr>
+        <w:rPr>
+          <w:rFonts w:hint="eastAsia"/>
+        </w:rPr>
+      </w:pPr>
+    </w:p>
+    <w:p>
+      <w:pPr>
+        <w:pStyle w:val="Heading2"/>
+        <w:numPr>
+          <w:ilvl w:val="1"/>
+          <w:numId w:val="1"/>
+        </w:numPr>
+        <w:rPr>
+          <w:rStyle w:val="IntenseEmphasis"/>
+          <w:rFonts w:hint="eastAsia"/>
+          <w:i w:val="0"/>
+        </w:rPr>
+      </w:pPr>
+      <w:r>
+        <w:rPr>
+          <w:rStyle w:val="IntenseEmphasis"/>
+          <w:rFonts w:hint="eastAsia"/>
+          <w:i w:val="0"/>
+        </w:rPr>
+        <w:t>超级注册码的注册电文</w:t>
+      </w:r>
+    </w:p>
+    <w:p>
+      <w:pPr>
+        <w:rPr>
+          <w:rFonts w:hint="eastAsia"/>
+        </w:rPr>
+      </w:pPr>
+      <w:r>
+        <w:rPr>
+          <w:rFonts w:hint="eastAsia"/>
+        </w:rPr>
+        <w:t>由于超级注册码可以在无限台机器上安装且不需</w:t>
+      </w:r>
+      <w:r>
+        <w:rPr>
+          <w:rFonts w:hint="eastAsia"/>
+        </w:rPr>
+        <w:t>server</w:t>
+      </w:r>
+      <w:r>
+        <w:rPr>
+          <w:rFonts w:hint="eastAsia"/>
+        </w:rPr>
+        <w:t>短信认证，所以仅需要将其</w:t>
+      </w:r>
+      <w:r>
+        <w:rPr>
+          <w:rFonts w:hint="eastAsia"/>
+        </w:rPr>
+        <w:t>信息发送到</w:t>
+      </w:r>
+      <w:r>
+        <w:rPr>
+          <w:rFonts w:hint="eastAsia"/>
+        </w:rPr>
+        <w:t>server</w:t>
+      </w:r>
+      <w:r>
+        <w:rPr>
+          <w:rFonts w:hint="eastAsia"/>
+        </w:rPr>
+        <w:t>保存即可，其短信格式为：</w:t>
+      </w:r>
+    </w:p>
+    <w:p>
+      <w:r>
+        <w:t>Text = “</w:t>
+      </w:r>
+      <w:r>
+        <w:rPr>
+          <w:rFonts w:hint="eastAsia"/>
+        </w:rPr>
+        <w:t>Super</w:t>
+      </w:r>
+      <w:r>
+        <w:t xml:space="preserve">,” + </w:t>
+      </w:r>
+      <w:r>
+        <w:t xml:space="preserve">Key +”,” + LANG + “,” + </w:t>
+      </w:r>
+      <w:proofErr w:type="spellStart"/>
+      <w:r>
+        <w:t>DeviceID</w:t>
+      </w:r>
+      <w:proofErr w:type="spellEnd"/>
+      <w:r>
+        <w:t xml:space="preserve"> + “,” + </w:t>
+      </w:r>
+      <w:proofErr w:type="spellStart"/>
+      <w:r>
+        <w:t>PhoneNumber</w:t>
+      </w:r>
+      <w:proofErr w:type="spellEnd"/>
+      <w:r>
+        <w:t xml:space="preserve"> </w:t>
+      </w:r>
+      <w:proofErr w:type="gramStart"/>
+      <w:r>
+        <w:t>+ ,</w:t>
+      </w:r>
+      <w:proofErr w:type="gramEnd"/>
+      <w:r>
+        <w:t>”+</w:t>
+      </w:r>
+      <w:proofErr w:type="spellStart"/>
+      <w:r>
+        <w:t>PhoneModel</w:t>
+      </w:r>
+      <w:proofErr w:type="spellEnd"/>
+      <w:r>
+        <w:t xml:space="preserve"> +”,”+</w:t>
+      </w:r>
+      <w:proofErr w:type="spellStart"/>
+      <w:r>
+        <w:t>AndroidVersion</w:t>
+      </w:r>
+      <w:proofErr w:type="spellEnd"/>
+    </w:p>
+    <w:p>
+      <w:pPr>
+        <w:rPr>
+          <w:rFonts w:hint="eastAsia"/>
+        </w:rPr>
+      </w:pPr>
+      <w:r>
+        <w:rPr>
+          <w:rFonts w:hint="eastAsia"/>
+        </w:rPr>
+        <w:t>可见其格式仅是</w:t>
+      </w:r>
+      <w:r>
+        <w:rPr>
+          <w:rFonts w:hint="eastAsia"/>
+        </w:rPr>
+        <w:t>header</w:t>
+      </w:r>
+      <w:r>
+        <w:rPr>
+          <w:rFonts w:hint="eastAsia"/>
+        </w:rPr>
+        <w:t>的不同。</w:t>
+      </w:r>
+    </w:p>
+    <w:p/>
+    <w:p>
+      <w:pPr>
+        <w:pStyle w:val="Heading2"/>
+        <w:numPr>
+          <w:ilvl w:val="1"/>
+          <w:numId w:val="1"/>
+        </w:numPr>
+        <w:rPr>
+          <w:rStyle w:val="IntenseEmphasis"/>
+          <w:i w:val="0"/>
+        </w:rPr>
+      </w:pPr>
+      <w:r>
+        <w:rPr>
+          <w:rStyle w:val="IntenseEmphasis"/>
+          <w:rFonts w:hint="eastAsia"/>
+          <w:i w:val="0"/>
+        </w:rPr>
         <w:t>关于获得手机号码的补充说明</w:t>
       </w:r>
     </w:p>
@@ -2583,14 +2932,24 @@
         </w:rPr>
         <w:t>卡上获得手机号的（关于该事项可参考</w:t>
       </w:r>
-      <w:hyperlink r:id="rId6" w:history="1">
-        <w:r>
-          <w:rPr>
-            <w:rStyle w:val="Hyperlink"/>
-          </w:rPr>
-          <w:t>http://www.eoeandroid.com/thread-6714-1-1.html</w:t>
-        </w:r>
-      </w:hyperlink>
+      <w:r>
+        <w:fldChar w:fldCharType="begin"/>
+      </w:r>
+      <w:r>
+        <w:instrText>HYPERLINK "http://www.eoeandroid.com/thread-6714-1-1.html"</w:instrText>
+      </w:r>
+      <w:r>
+        <w:fldChar w:fldCharType="separate"/>
+      </w:r>
+      <w:r>
+        <w:rPr>
+          <w:rStyle w:val="Hyperlink"/>
+        </w:rPr>
+        <w:t>http://www.eoeandroid.com/thread-6714-1-1.html</w:t>
+      </w:r>
+      <w:r>
+        <w:fldChar w:fldCharType="end"/>
+      </w:r>
       <w:r>
         <w:rPr>
           <w:rFonts w:hint="eastAsia"/>
@@ -2621,7 +2980,29 @@
           <w:szCs w:val="18"/>
           <w:highlight w:val="lightGray"/>
         </w:rPr>
-        <w:t>((TelephonyManager)context.getSystemService(Context.</w:t>
+        <w:t>((TelephonyManager</w:t>
+      </w:r>
+      <w:proofErr w:type="gramStart"/>
+      <w:r>
+        <w:rPr>
+          <w:rFonts w:asciiTheme="minorHAnsi" w:hAnsiTheme="minorHAnsi" w:cs="Courier New"/>
+          <w:color w:val="000000"/>
+          <w:sz w:val="20"/>
+          <w:szCs w:val="18"/>
+          <w:highlight w:val="lightGray"/>
+        </w:rPr>
+        <w:t>)context.getSystemService</w:t>
+      </w:r>
+      <w:proofErr w:type="gramEnd"/>
+      <w:r>
+        <w:rPr>
+          <w:rFonts w:asciiTheme="minorHAnsi" w:hAnsiTheme="minorHAnsi" w:cs="Courier New"/>
+          <w:color w:val="000000"/>
+          <w:sz w:val="20"/>
+          <w:szCs w:val="18"/>
+          <w:highlight w:val="lightGray"/>
+        </w:rPr>
+        <w:t>(Context.</w:t>
       </w:r>
       <w:r>
         <w:rPr>
@@ -2718,7 +3099,23 @@
         <w:t xml:space="preserve"> </w:t>
       </w:r>
       <w:r>
-        <w:t xml:space="preserve">CN,13B789A23CE9125,,HTC Desire,Android </w:t>
+        <w:t>CN</w:t>
+      </w:r>
+      <w:proofErr w:type="gramStart"/>
+      <w:r>
+        <w:t>,13B789A23CE9125</w:t>
+      </w:r>
+      <w:proofErr w:type="gramEnd"/>
+      <w:r>
+        <w:t xml:space="preserve">,,HTC </w:t>
+      </w:r>
+      <w:proofErr w:type="spellStart"/>
+      <w:r>
+        <w:t>Desire,Android</w:t>
+      </w:r>
+      <w:proofErr w:type="spellEnd"/>
+      <w:r>
+        <w:t xml:space="preserve"> </w:t>
       </w:r>
       <w:r>
         <w:t>2.3</w:t>
@@ -2763,6 +3160,7 @@
         </w:rPr>
         <w:t>的</w:t>
       </w:r>
+      <w:proofErr w:type="spellStart"/>
       <w:r>
         <w:rPr>
           <w:rFonts w:asciiTheme="minorHAnsi" w:hAnsiTheme="minorHAnsi" w:cs="Courier New"/>
@@ -2773,6 +3171,7 @@
         </w:rPr>
         <w:t>DisplayOriginatingAddress</w:t>
       </w:r>
+      <w:proofErr w:type="spellEnd"/>
       <w:r>
         <w:rPr>
           <w:rFonts w:ascii="Courier New" w:hAnsi="Courier New" w:cs="Courier New" w:hint="eastAsia"/>
@@ -2794,6 +3193,7 @@
           <w:highlight w:val="lightGray"/>
         </w:rPr>
       </w:pPr>
+      <w:proofErr w:type="gramStart"/>
       <w:r>
         <w:rPr>
           <w:rFonts w:asciiTheme="minorHAnsi" w:hAnsiTheme="minorHAnsi" w:cs="Courier New"/>
@@ -2802,7 +3202,40 @@
           <w:szCs w:val="18"/>
           <w:highlight w:val="lightGray"/>
         </w:rPr>
-        <w:t>public static String getSmsAddress(Intent intent)</w:t>
+        <w:t>public</w:t>
+      </w:r>
+      <w:proofErr w:type="gramEnd"/>
+      <w:r>
+        <w:rPr>
+          <w:rFonts w:asciiTheme="minorHAnsi" w:hAnsiTheme="minorHAnsi" w:cs="Courier New"/>
+          <w:color w:val="000000"/>
+          <w:sz w:val="20"/>
+          <w:szCs w:val="18"/>
+          <w:highlight w:val="lightGray"/>
+        </w:rPr>
+        <w:t xml:space="preserve"> static String </w:t>
+      </w:r>
+      <w:proofErr w:type="spellStart"/>
+      <w:r>
+        <w:rPr>
+          <w:rFonts w:asciiTheme="minorHAnsi" w:hAnsiTheme="minorHAnsi" w:cs="Courier New"/>
+          <w:color w:val="000000"/>
+          <w:sz w:val="20"/>
+          <w:szCs w:val="18"/>
+          <w:highlight w:val="lightGray"/>
+        </w:rPr>
+        <w:t>getSmsAddress</w:t>
+      </w:r>
+      <w:proofErr w:type="spellEnd"/>
+      <w:r>
+        <w:rPr>
+          <w:rFonts w:asciiTheme="minorHAnsi" w:hAnsiTheme="minorHAnsi" w:cs="Courier New"/>
+          <w:color w:val="000000"/>
+          <w:sz w:val="20"/>
+          <w:szCs w:val="18"/>
+          <w:highlight w:val="lightGray"/>
+        </w:rPr>
+        <w:t>(Intent intent)</w:t>
       </w:r>
       <w:r>
         <w:rPr>
@@ -2845,7 +3278,63 @@
           <w:szCs w:val="18"/>
           <w:highlight w:val="lightGray"/>
         </w:rPr>
-        <w:t>Bundle bundle = intent.getExtras();</w:t>
+        <w:t xml:space="preserve">Bundle </w:t>
+      </w:r>
+      <w:proofErr w:type="spellStart"/>
+      <w:r>
+        <w:rPr>
+          <w:rFonts w:asciiTheme="minorHAnsi" w:hAnsiTheme="minorHAnsi" w:cs="Courier New"/>
+          <w:color w:val="000000"/>
+          <w:sz w:val="20"/>
+          <w:szCs w:val="18"/>
+          <w:highlight w:val="lightGray"/>
+        </w:rPr>
+        <w:t>bundle</w:t>
+      </w:r>
+      <w:proofErr w:type="spellEnd"/>
+      <w:r>
+        <w:rPr>
+          <w:rFonts w:asciiTheme="minorHAnsi" w:hAnsiTheme="minorHAnsi" w:cs="Courier New"/>
+          <w:color w:val="000000"/>
+          <w:sz w:val="20"/>
+          <w:szCs w:val="18"/>
+          <w:highlight w:val="lightGray"/>
+        </w:rPr>
+        <w:t xml:space="preserve"> = </w:t>
+      </w:r>
+      <w:proofErr w:type="spellStart"/>
+      <w:proofErr w:type="gramStart"/>
+      <w:r>
+        <w:rPr>
+          <w:rFonts w:asciiTheme="minorHAnsi" w:hAnsiTheme="minorHAnsi" w:cs="Courier New"/>
+          <w:color w:val="000000"/>
+          <w:sz w:val="20"/>
+          <w:szCs w:val="18"/>
+          <w:highlight w:val="lightGray"/>
+        </w:rPr>
+        <w:t>intent.getExtras</w:t>
+      </w:r>
+      <w:proofErr w:type="spellEnd"/>
+      <w:r>
+        <w:rPr>
+          <w:rFonts w:asciiTheme="minorHAnsi" w:hAnsiTheme="minorHAnsi" w:cs="Courier New"/>
+          <w:color w:val="000000"/>
+          <w:sz w:val="20"/>
+          <w:szCs w:val="18"/>
+          <w:highlight w:val="lightGray"/>
+        </w:rPr>
+        <w:t>(</w:t>
+      </w:r>
+      <w:proofErr w:type="gramEnd"/>
+      <w:r>
+        <w:rPr>
+          <w:rFonts w:asciiTheme="minorHAnsi" w:hAnsiTheme="minorHAnsi" w:cs="Courier New"/>
+          <w:color w:val="000000"/>
+          <w:sz w:val="20"/>
+          <w:szCs w:val="18"/>
+          <w:highlight w:val="lightGray"/>
+        </w:rPr>
+        <w:t>);</w:t>
       </w:r>
     </w:p>
     <w:p>
@@ -2868,7 +3357,73 @@
           <w:szCs w:val="18"/>
           <w:highlight w:val="lightGray"/>
         </w:rPr>
-        <w:t>Object messages[] = (Object[]) bundle.get("pdus");</w:t>
+        <w:t xml:space="preserve">Object </w:t>
+      </w:r>
+      <w:proofErr w:type="gramStart"/>
+      <w:r>
+        <w:rPr>
+          <w:rFonts w:asciiTheme="minorHAnsi" w:hAnsiTheme="minorHAnsi" w:cs="Courier New"/>
+          <w:color w:val="000000"/>
+          <w:sz w:val="20"/>
+          <w:szCs w:val="18"/>
+          <w:highlight w:val="lightGray"/>
+        </w:rPr>
+        <w:t>messages[</w:t>
+      </w:r>
+      <w:proofErr w:type="gramEnd"/>
+      <w:r>
+        <w:rPr>
+          <w:rFonts w:asciiTheme="minorHAnsi" w:hAnsiTheme="minorHAnsi" w:cs="Courier New"/>
+          <w:color w:val="000000"/>
+          <w:sz w:val="20"/>
+          <w:szCs w:val="18"/>
+          <w:highlight w:val="lightGray"/>
+        </w:rPr>
+        <w:t xml:space="preserve">] = (Object[]) </w:t>
+      </w:r>
+      <w:proofErr w:type="spellStart"/>
+      <w:r>
+        <w:rPr>
+          <w:rFonts w:asciiTheme="minorHAnsi" w:hAnsiTheme="minorHAnsi" w:cs="Courier New"/>
+          <w:color w:val="000000"/>
+          <w:sz w:val="20"/>
+          <w:szCs w:val="18"/>
+          <w:highlight w:val="lightGray"/>
+        </w:rPr>
+        <w:t>bundle.get</w:t>
+      </w:r>
+      <w:proofErr w:type="spellEnd"/>
+      <w:r>
+        <w:rPr>
+          <w:rFonts w:asciiTheme="minorHAnsi" w:hAnsiTheme="minorHAnsi" w:cs="Courier New"/>
+          <w:color w:val="000000"/>
+          <w:sz w:val="20"/>
+          <w:szCs w:val="18"/>
+          <w:highlight w:val="lightGray"/>
+        </w:rPr>
+        <w:t>("</w:t>
+      </w:r>
+      <w:proofErr w:type="spellStart"/>
+      <w:r>
+        <w:rPr>
+          <w:rFonts w:asciiTheme="minorHAnsi" w:hAnsiTheme="minorHAnsi" w:cs="Courier New"/>
+          <w:color w:val="000000"/>
+          <w:sz w:val="20"/>
+          <w:szCs w:val="18"/>
+          <w:highlight w:val="lightGray"/>
+        </w:rPr>
+        <w:t>pdus</w:t>
+      </w:r>
+      <w:proofErr w:type="spellEnd"/>
+      <w:r>
+        <w:rPr>
+          <w:rFonts w:asciiTheme="minorHAnsi" w:hAnsiTheme="minorHAnsi" w:cs="Courier New"/>
+          <w:color w:val="000000"/>
+          <w:sz w:val="20"/>
+          <w:szCs w:val="18"/>
+          <w:highlight w:val="lightGray"/>
+        </w:rPr>
+        <w:t>");</w:t>
       </w:r>
     </w:p>
     <w:p>
@@ -2883,6 +3438,7 @@
           <w:highlight w:val="lightGray"/>
         </w:rPr>
       </w:pPr>
+      <w:proofErr w:type="gramStart"/>
       <w:r>
         <w:rPr>
           <w:rFonts w:asciiTheme="minorHAnsi" w:hAnsiTheme="minorHAnsi" w:cs="Courier New"/>
@@ -2891,7 +3447,62 @@
           <w:szCs w:val="18"/>
           <w:highlight w:val="lightGray"/>
         </w:rPr>
-        <w:t>return SmsMessage.createFromPdu((byte[]) messages[0]).getDisplayOriginatingAddress();</w:t>
+        <w:t>return</w:t>
+      </w:r>
+      <w:proofErr w:type="gramEnd"/>
+      <w:r>
+        <w:rPr>
+          <w:rFonts w:asciiTheme="minorHAnsi" w:hAnsiTheme="minorHAnsi" w:cs="Courier New"/>
+          <w:color w:val="000000"/>
+          <w:sz w:val="20"/>
+          <w:szCs w:val="18"/>
+          <w:highlight w:val="lightGray"/>
+        </w:rPr>
+        <w:t xml:space="preserve"> </w:t>
+      </w:r>
+      <w:proofErr w:type="spellStart"/>
+      <w:r>
+        <w:rPr>
+          <w:rFonts w:asciiTheme="minorHAnsi" w:hAnsiTheme="minorHAnsi" w:cs="Courier New"/>
+          <w:color w:val="000000"/>
+          <w:sz w:val="20"/>
+          <w:szCs w:val="18"/>
+          <w:highlight w:val="lightGray"/>
+        </w:rPr>
+        <w:t>SmsMessage.createFromPdu</w:t>
+      </w:r>
+      <w:proofErr w:type="spellEnd"/>
+      <w:r>
+        <w:rPr>
+          <w:rFonts w:asciiTheme="minorHAnsi" w:hAnsiTheme="minorHAnsi" w:cs="Courier New"/>
+          <w:color w:val="000000"/>
+          <w:sz w:val="20"/>
+          <w:szCs w:val="18"/>
+          <w:highlight w:val="lightGray"/>
+        </w:rPr>
+        <w:t>((byte[]) messages[0]).</w:t>
+      </w:r>
+      <w:proofErr w:type="spellStart"/>
+      <w:r>
+        <w:rPr>
+          <w:rFonts w:asciiTheme="minorHAnsi" w:hAnsiTheme="minorHAnsi" w:cs="Courier New"/>
+          <w:color w:val="000000"/>
+          <w:sz w:val="20"/>
+          <w:szCs w:val="18"/>
+          <w:highlight w:val="lightGray"/>
+        </w:rPr>
+        <w:t>getDisplayOriginatingAddress</w:t>
+      </w:r>
+      <w:proofErr w:type="spellEnd"/>
+      <w:r>
+        <w:rPr>
+          <w:rFonts w:asciiTheme="minorHAnsi" w:hAnsiTheme="minorHAnsi" w:cs="Courier New"/>
+          <w:color w:val="000000"/>
+          <w:sz w:val="20"/>
+          <w:szCs w:val="18"/>
+          <w:highlight w:val="lightGray"/>
+        </w:rPr>
+        <w:t>();</w:t>
       </w:r>
     </w:p>
     <w:p>
@@ -2928,6 +3539,7 @@
         <w:rPr>
           <w:rFonts w:hint="eastAsia"/>
         </w:rPr>
+        <w:lastRenderedPageBreak/>
         <w:t>程序实现</w:t>
       </w:r>
     </w:p>
@@ -3000,6 +3612,7 @@
         </w:rPr>
         <w:t>注册</w:t>
       </w:r>
+      <w:proofErr w:type="spellStart"/>
       <w:r>
         <w:rPr>
           <w:rStyle w:val="IntenseEmphasis"/>
@@ -3007,6 +3620,7 @@
         </w:rPr>
         <w:t>BoardcastReceiver</w:t>
       </w:r>
+      <w:proofErr w:type="spellEnd"/>
       <w:r>
         <w:rPr>
           <w:rStyle w:val="IntenseEmphasis"/>
@@ -3072,6 +3686,7 @@
         </w:rPr>
         <w:t>，其中的</w:t>
       </w:r>
+      <w:proofErr w:type="spellStart"/>
       <w:r>
         <w:rPr>
           <w:rFonts w:ascii="Courier New" w:hAnsi="Courier New" w:cs="Courier New"/>
@@ -3079,8 +3694,19 @@
           <w:sz w:val="20"/>
           <w:szCs w:val="20"/>
         </w:rPr>
-        <w:t>android:name</w:t>
-      </w:r>
+        <w:t>android</w:t>
+      </w:r>
+      <w:proofErr w:type="gramStart"/>
+      <w:r>
+        <w:rPr>
+          <w:rFonts w:ascii="Courier New" w:hAnsi="Courier New" w:cs="Courier New"/>
+          <w:color w:val="4F6228"/>
+          <w:sz w:val="20"/>
+          <w:szCs w:val="20"/>
+        </w:rPr>
+        <w:t>:name</w:t>
+      </w:r>
+      <w:proofErr w:type="spellEnd"/>
       <w:r>
         <w:rPr>
           <w:rFonts w:ascii="Courier New" w:hAnsi="Courier New" w:cs="Courier New" w:hint="eastAsia"/>
@@ -3090,6 +3716,7 @@
         </w:rPr>
         <w:t>是继承了</w:t>
       </w:r>
+      <w:proofErr w:type="spellStart"/>
       <w:r>
         <w:rPr>
           <w:rFonts w:ascii="Courier New" w:hAnsi="Courier New" w:cs="Courier New"/>
@@ -3099,6 +3726,7 @@
         </w:rPr>
         <w:t>BroadCastReceiver</w:t>
       </w:r>
+      <w:proofErr w:type="spellEnd"/>
       <w:r>
         <w:rPr>
           <w:rFonts w:ascii="Courier New" w:hAnsi="Courier New" w:cs="Courier New" w:hint="eastAsia"/>
@@ -3108,6 +3736,7 @@
         </w:rPr>
         <w:t>的类的位置</w:t>
       </w:r>
+      <w:proofErr w:type="gramEnd"/>
       <w:r>
         <w:rPr>
           <w:rFonts w:ascii="Courier New" w:hAnsi="Courier New" w:cs="Courier New"/>
@@ -3115,7 +3744,27 @@
           <w:sz w:val="20"/>
           <w:szCs w:val="20"/>
         </w:rPr>
-        <w:t xml:space="preserve"> android:priority="100" </w:t>
+        <w:t xml:space="preserve"> </w:t>
+      </w:r>
+      <w:proofErr w:type="spellStart"/>
+      <w:r>
+        <w:rPr>
+          <w:rFonts w:ascii="Courier New" w:hAnsi="Courier New" w:cs="Courier New"/>
+          <w:color w:val="4F6228"/>
+          <w:sz w:val="20"/>
+          <w:szCs w:val="20"/>
+        </w:rPr>
+        <w:t>android:priority</w:t>
+      </w:r>
+      <w:proofErr w:type="spellEnd"/>
+      <w:r>
+        <w:rPr>
+          <w:rFonts w:ascii="Courier New" w:hAnsi="Courier New" w:cs="Courier New"/>
+          <w:color w:val="4F6228"/>
+          <w:sz w:val="20"/>
+          <w:szCs w:val="20"/>
+        </w:rPr>
+        <w:t xml:space="preserve">="100" </w:t>
       </w:r>
       <w:r>
         <w:rPr>
@@ -3173,7 +3822,58 @@
           <w:sz w:val="20"/>
           <w:szCs w:val="20"/>
         </w:rPr>
-        <w:t>&lt;receiver android:name=".SmsBroadCast"&gt;</w:t>
+        <w:t xml:space="preserve">&lt;receiver </w:t>
+      </w:r>
+      <w:proofErr w:type="spellStart"/>
+      <w:r>
+        <w:rPr>
+          <w:rFonts w:ascii="Courier New" w:hAnsi="Courier New" w:cs="Courier New"/>
+          <w:color w:val="3F5FBF"/>
+          <w:sz w:val="20"/>
+          <w:szCs w:val="20"/>
+        </w:rPr>
+        <w:t>android</w:t>
+      </w:r>
+      <w:proofErr w:type="gramStart"/>
+      <w:r>
+        <w:rPr>
+          <w:rFonts w:ascii="Courier New" w:hAnsi="Courier New" w:cs="Courier New"/>
+          <w:color w:val="3F5FBF"/>
+          <w:sz w:val="20"/>
+          <w:szCs w:val="20"/>
+        </w:rPr>
+        <w:t>:name</w:t>
+      </w:r>
+      <w:proofErr w:type="spellEnd"/>
+      <w:proofErr w:type="gramEnd"/>
+      <w:r>
+        <w:rPr>
+          <w:rFonts w:ascii="Courier New" w:hAnsi="Courier New" w:cs="Courier New"/>
+          <w:color w:val="3F5FBF"/>
+          <w:sz w:val="20"/>
+          <w:szCs w:val="20"/>
+        </w:rPr>
+        <w:t>=".</w:t>
+      </w:r>
+      <w:proofErr w:type="spellStart"/>
+      <w:r>
+        <w:rPr>
+          <w:rFonts w:ascii="Courier New" w:hAnsi="Courier New" w:cs="Courier New"/>
+          <w:color w:val="3F5FBF"/>
+          <w:sz w:val="20"/>
+          <w:szCs w:val="20"/>
+        </w:rPr>
+        <w:t>SmsBroadCast</w:t>
+      </w:r>
+      <w:proofErr w:type="spellEnd"/>
+      <w:r>
+        <w:rPr>
+          <w:rFonts w:ascii="Courier New" w:hAnsi="Courier New" w:cs="Courier New"/>
+          <w:color w:val="3F5FBF"/>
+          <w:sz w:val="20"/>
+          <w:szCs w:val="20"/>
+        </w:rPr>
+        <w:t>"&gt;</w:t>
       </w:r>
     </w:p>
     <w:p>
@@ -3196,7 +3896,38 @@
           <w:szCs w:val="20"/>
         </w:rPr>
         <w:tab/>
-        <w:t>&lt;intent-filter android:priority="100"&gt;</w:t>
+        <w:t xml:space="preserve">&lt;intent-filter </w:t>
+      </w:r>
+      <w:proofErr w:type="spellStart"/>
+      <w:r>
+        <w:rPr>
+          <w:rFonts w:ascii="Courier New" w:hAnsi="Courier New" w:cs="Courier New"/>
+          <w:color w:val="3F5FBF"/>
+          <w:sz w:val="20"/>
+          <w:szCs w:val="20"/>
+        </w:rPr>
+        <w:t>android</w:t>
+      </w:r>
+      <w:proofErr w:type="gramStart"/>
+      <w:r>
+        <w:rPr>
+          <w:rFonts w:ascii="Courier New" w:hAnsi="Courier New" w:cs="Courier New"/>
+          <w:color w:val="3F5FBF"/>
+          <w:sz w:val="20"/>
+          <w:szCs w:val="20"/>
+        </w:rPr>
+        <w:t>:priority</w:t>
+      </w:r>
+      <w:proofErr w:type="spellEnd"/>
+      <w:proofErr w:type="gramEnd"/>
+      <w:r>
+        <w:rPr>
+          <w:rFonts w:ascii="Courier New" w:hAnsi="Courier New" w:cs="Courier New"/>
+          <w:color w:val="3F5FBF"/>
+          <w:sz w:val="20"/>
+          <w:szCs w:val="20"/>
+        </w:rPr>
+        <w:t>="100"&gt;</w:t>
       </w:r>
     </w:p>
     <w:p>
@@ -3230,7 +3961,58 @@
           <w:szCs w:val="20"/>
         </w:rPr>
         <w:tab/>
-        <w:t>&lt;action android:name="android.provider.Telephony.SMS_RECEIVED" /&gt;</w:t>
+        <w:t xml:space="preserve">&lt;action </w:t>
+      </w:r>
+      <w:proofErr w:type="spellStart"/>
+      <w:r>
+        <w:rPr>
+          <w:rFonts w:ascii="Courier New" w:hAnsi="Courier New" w:cs="Courier New"/>
+          <w:color w:val="3F5FBF"/>
+          <w:sz w:val="20"/>
+          <w:szCs w:val="20"/>
+        </w:rPr>
+        <w:t>android</w:t>
+      </w:r>
+      <w:proofErr w:type="gramStart"/>
+      <w:r>
+        <w:rPr>
+          <w:rFonts w:ascii="Courier New" w:hAnsi="Courier New" w:cs="Courier New"/>
+          <w:color w:val="3F5FBF"/>
+          <w:sz w:val="20"/>
+          <w:szCs w:val="20"/>
+        </w:rPr>
+        <w:t>:name</w:t>
+      </w:r>
+      <w:proofErr w:type="spellEnd"/>
+      <w:proofErr w:type="gramEnd"/>
+      <w:r>
+        <w:rPr>
+          <w:rFonts w:ascii="Courier New" w:hAnsi="Courier New" w:cs="Courier New"/>
+          <w:color w:val="3F5FBF"/>
+          <w:sz w:val="20"/>
+          <w:szCs w:val="20"/>
+        </w:rPr>
+        <w:t>="</w:t>
+      </w:r>
+      <w:proofErr w:type="spellStart"/>
+      <w:r>
+        <w:rPr>
+          <w:rFonts w:ascii="Courier New" w:hAnsi="Courier New" w:cs="Courier New"/>
+          <w:color w:val="3F5FBF"/>
+          <w:sz w:val="20"/>
+          <w:szCs w:val="20"/>
+        </w:rPr>
+        <w:t>android.provider.Telephony.SMS_RECEIVED</w:t>
+      </w:r>
+      <w:proofErr w:type="spellEnd"/>
+      <w:r>
+        <w:rPr>
+          <w:rFonts w:ascii="Courier New" w:hAnsi="Courier New" w:cs="Courier New"/>
+          <w:color w:val="3F5FBF"/>
+          <w:sz w:val="20"/>
+          <w:szCs w:val="20"/>
+        </w:rPr>
+        <w:t>" /&gt;</w:t>
       </w:r>
     </w:p>
     <w:p>
@@ -3295,7 +4077,6 @@
           <w:rFonts w:hint="eastAsia"/>
           <w:i w:val="0"/>
         </w:rPr>
-        <w:lastRenderedPageBreak/>
         <w:t>要点</w:t>
       </w:r>
       <w:r>
@@ -3313,6 +4094,7 @@
         </w:rPr>
         <w:t>：</w:t>
       </w:r>
+      <w:proofErr w:type="spellStart"/>
       <w:r>
         <w:rPr>
           <w:rStyle w:val="IntenseEmphasis"/>
@@ -3320,6 +4102,7 @@
         </w:rPr>
         <w:t>SQLite</w:t>
       </w:r>
+      <w:proofErr w:type="spellEnd"/>
       <w:r>
         <w:rPr>
           <w:rStyle w:val="IntenseEmphasis"/>

</xml_diff>